<commit_message>
update UI screens and software architecture diagrams
</commit_message>
<xml_diff>
--- a/nonCodingResources/m7/12X M7 Design Documents.docx
+++ b/nonCodingResources/m7/12X M7 Design Documents.docx
@@ -6,6 +6,40 @@
       <w:pPr>
         <w:rPr>
           <w:b/>
+        </w:rPr>
+      </w:pPr>
+      <w:r>
+        <w:rPr>
+          <w:b/>
+          <w:u w:val="single"/>
+        </w:rPr>
+        <w:t>GitHub Repo Link</w:t>
+      </w:r>
+      <w:r>
+        <w:rPr>
+          <w:u w:val="single"/>
+        </w:rPr>
+        <w:t>:</w:t>
+      </w:r>
+      <w:r>
+        <w:t xml:space="preserve"> </w:t>
+      </w:r>
+      <w:hyperlink r:id="rId4" w:history="1">
+        <w:r>
+          <w:rPr>
+            <w:rStyle w:val="Hyperlink"/>
+          </w:rPr>
+          <w:t>https://github.com/CBushnell/BigBobaBrand</w:t>
+        </w:r>
+      </w:hyperlink>
+      <w:r>
+        <w:t xml:space="preserve"> </w:t>
+      </w:r>
+    </w:p>
+    <w:p>
+      <w:pPr>
+        <w:rPr>
+          <w:b/>
           <w:sz w:val="32"/>
           <w:szCs w:val="32"/>
           <w:u w:val="single"/>
@@ -27,10 +61,10 @@
           <w:noProof/>
         </w:rPr>
         <w:drawing>
-          <wp:inline distT="0" distB="0" distL="0" distR="0" wp14:anchorId="57C0E6B0" wp14:editId="1E5EC66E">
-            <wp:extent cx="5943600" cy="2121535"/>
+          <wp:inline distT="0" distB="0" distL="0" distR="0" wp14:anchorId="63816E73" wp14:editId="5DD33CE8">
+            <wp:extent cx="5943600" cy="851535"/>
             <wp:effectExtent l="0" t="0" r="0" b="0"/>
-            <wp:docPr id="1" name="Picture 1"/>
+            <wp:docPr id="4" name="Picture 4"/>
             <wp:cNvGraphicFramePr>
               <a:graphicFrameLocks xmlns:a="http://schemas.openxmlformats.org/drawingml/2006/main" noChangeAspect="1"/>
             </wp:cNvGraphicFramePr>
@@ -38,36 +72,29 @@
               <a:graphicData uri="http://schemas.openxmlformats.org/drawingml/2006/picture">
                 <pic:pic xmlns:pic="http://schemas.openxmlformats.org/drawingml/2006/picture">
                   <pic:nvPicPr>
-                    <pic:cNvPr id="0" name="Picture 1"/>
-                    <pic:cNvPicPr>
-                      <a:picLocks noChangeAspect="1" noChangeArrowheads="1"/>
-                    </pic:cNvPicPr>
+                    <pic:cNvPr id="4" name="Screen Shot 2019-03-04 at 5.02.18 PM.jpg"/>
+                    <pic:cNvPicPr/>
                   </pic:nvPicPr>
                   <pic:blipFill>
-                    <a:blip r:embed="rId4">
+                    <a:blip r:embed="rId5">
                       <a:extLst>
                         <a:ext uri="{28A0092B-C50C-407E-A947-70E740481C1C}">
                           <a14:useLocalDpi xmlns:a14="http://schemas.microsoft.com/office/drawing/2010/main" val="0"/>
                         </a:ext>
                       </a:extLst>
                     </a:blip>
-                    <a:srcRect/>
                     <a:stretch>
                       <a:fillRect/>
                     </a:stretch>
                   </pic:blipFill>
-                  <pic:spPr bwMode="auto">
+                  <pic:spPr>
                     <a:xfrm>
                       <a:off x="0" y="0"/>
-                      <a:ext cx="5943600" cy="2121535"/>
+                      <a:ext cx="5943600" cy="851535"/>
                     </a:xfrm>
                     <a:prstGeom prst="rect">
                       <a:avLst/>
                     </a:prstGeom>
-                    <a:noFill/>
-                    <a:ln>
-                      <a:noFill/>
-                    </a:ln>
                   </pic:spPr>
                 </pic:pic>
               </a:graphicData>
@@ -126,7 +153,7 @@
                     </pic:cNvPicPr>
                   </pic:nvPicPr>
                   <pic:blipFill>
-                    <a:blip r:embed="rId5">
+                    <a:blip r:embed="rId6">
                       <a:extLst>
                         <a:ext uri="{28A0092B-C50C-407E-A947-70E740481C1C}">
                           <a14:useLocalDpi xmlns:a14="http://schemas.microsoft.com/office/drawing/2010/main" val="0"/>
@@ -187,6 +214,36 @@
           <w:u w:val="single"/>
         </w:rPr>
       </w:pPr>
+    </w:p>
+    <w:p>
+      <w:pPr>
+        <w:rPr>
+          <w:b/>
+          <w:sz w:val="32"/>
+          <w:szCs w:val="32"/>
+          <w:u w:val="single"/>
+        </w:rPr>
+      </w:pPr>
+    </w:p>
+    <w:p>
+      <w:pPr>
+        <w:rPr>
+          <w:b/>
+          <w:sz w:val="32"/>
+          <w:szCs w:val="32"/>
+          <w:u w:val="single"/>
+        </w:rPr>
+      </w:pPr>
+    </w:p>
+    <w:p>
+      <w:pPr>
+        <w:rPr>
+          <w:b/>
+          <w:sz w:val="32"/>
+          <w:szCs w:val="32"/>
+          <w:u w:val="single"/>
+        </w:rPr>
+      </w:pPr>
       <w:r>
         <w:rPr>
           <w:b/>
@@ -195,47 +252,29 @@
           <w:u w:val="single"/>
         </w:rPr>
         <w:lastRenderedPageBreak/>
-        <w:t xml:space="preserve">UI </w:t>
+        <w:t>UI Screens Diagram:</w:t>
       </w:r>
+    </w:p>
+    <w:p>
+      <w:pPr>
+        <w:rPr>
+          <w:b/>
+          <w:sz w:val="32"/>
+          <w:szCs w:val="32"/>
+          <w:u w:val="single"/>
+        </w:rPr>
+      </w:pPr>
       <w:r>
         <w:rPr>
           <w:b/>
-          <w:sz w:val="32"/>
-          <w:szCs w:val="32"/>
-          <w:u w:val="single"/>
-        </w:rPr>
-        <w:t>Screens</w:t>
-      </w:r>
-      <w:r>
-        <w:rPr>
-          <w:b/>
-          <w:sz w:val="32"/>
-          <w:szCs w:val="32"/>
-          <w:u w:val="single"/>
-        </w:rPr>
-        <w:t xml:space="preserve"> Diagram:</w:t>
-      </w:r>
-    </w:p>
-    <w:p>
-      <w:pPr>
-        <w:rPr>
-          <w:b/>
-          <w:sz w:val="32"/>
-          <w:szCs w:val="32"/>
-          <w:u w:val="single"/>
-        </w:rPr>
-      </w:pPr>
-      <w:r>
-        <w:rPr>
-          <w:b/>
           <w:noProof/>
           <w:sz w:val="32"/>
           <w:szCs w:val="32"/>
         </w:rPr>
         <w:drawing>
-          <wp:inline distT="0" distB="0" distL="0" distR="0" wp14:anchorId="534BF340" wp14:editId="2DB3981A">
-            <wp:extent cx="5721626" cy="7394713"/>
-            <wp:effectExtent l="0" t="0" r="6350" b="0"/>
+          <wp:inline distT="0" distB="0" distL="0" distR="0" wp14:anchorId="534BF340" wp14:editId="30B4EF63">
+            <wp:extent cx="3705308" cy="7846536"/>
+            <wp:effectExtent l="0" t="0" r="3175" b="2540"/>
             <wp:docPr id="3" name="Picture 3"/>
             <wp:cNvGraphicFramePr>
               <a:graphicFrameLocks xmlns:a="http://schemas.openxmlformats.org/drawingml/2006/main" noChangeAspect="1"/>
@@ -248,7 +287,7 @@
                     <pic:cNvPicPr/>
                   </pic:nvPicPr>
                   <pic:blipFill>
-                    <a:blip r:embed="rId6">
+                    <a:blip r:embed="rId7">
                       <a:extLst>
                         <a:ext uri="{28A0092B-C50C-407E-A947-70E740481C1C}">
                           <a14:useLocalDpi xmlns:a14="http://schemas.microsoft.com/office/drawing/2010/main" val="0"/>
@@ -262,7 +301,7 @@
                   <pic:spPr>
                     <a:xfrm>
                       <a:off x="0" y="0"/>
-                      <a:ext cx="5728950" cy="7404179"/>
+                      <a:ext cx="3720976" cy="7879716"/>
                     </a:xfrm>
                     <a:prstGeom prst="rect">
                       <a:avLst/>
@@ -276,40 +315,6 @@
       </w:r>
       <w:bookmarkStart w:id="0" w:name="_GoBack"/>
       <w:bookmarkEnd w:id="0"/>
-    </w:p>
-    <w:p>
-      <w:pPr>
-        <w:rPr>
-          <w:b/>
-        </w:rPr>
-      </w:pPr>
-      <w:r>
-        <w:rPr>
-          <w:b/>
-          <w:u w:val="single"/>
-        </w:rPr>
-        <w:t>GitHub Repo Link</w:t>
-      </w:r>
-      <w:r>
-        <w:rPr>
-          <w:u w:val="single"/>
-        </w:rPr>
-        <w:t>:</w:t>
-      </w:r>
-      <w:r>
-        <w:t xml:space="preserve"> </w:t>
-      </w:r>
-      <w:hyperlink r:id="rId7" w:history="1">
-        <w:r>
-          <w:rPr>
-            <w:rStyle w:val="Hyperlink"/>
-          </w:rPr>
-          <w:t>https://github.com/CBushnell/BigBobaBrand</w:t>
-        </w:r>
-      </w:hyperlink>
-      <w:r>
-        <w:t xml:space="preserve"> </w:t>
-      </w:r>
     </w:p>
     <w:sectPr>
       <w:pgSz w:w="12240" w:h="15840"/>

</xml_diff>